<commit_message>
updated library day and lab 4
</commit_message>
<xml_diff>
--- a/docs/labs/Lab3-human-peripheral-circulation-dive-response/Lab3.docx
+++ b/docs/labs/Lab3-human-peripheral-circulation-dive-response/Lab3.docx
@@ -52,7 +52,7 @@
         </w:p>
       </w:sdtContent>
     </w:sdt>
-    <w:bookmarkStart w:id="28" w:name="before-lab"/>
+    <w:bookmarkStart w:id="29" w:name="before-lab"/>
     <w:p>
       <w:pPr>
         <w:pStyle w:val="Heading1"/>
@@ -386,7 +386,21 @@
               </w:numPr>
             </w:pPr>
             <w:r>
-              <w:t xml:space="preserve">Measuring blood pressure</w:t>
+              <w:t xml:space="preserve">Practical based on</w:t>
+            </w:r>
+            <w:r>
+              <w:t xml:space="preserve"> </w:t>
+            </w:r>
+            <w:hyperlink r:id="rId28">
+              <w:r>
+                <w:rPr>
+                  <w:rStyle w:val="Hyperlink"/>
+                </w:rPr>
+                <w:t xml:space="preserve">Lab 1</w:t>
+              </w:r>
+            </w:hyperlink>
+            <w:r>
+              <w:t xml:space="preserve">.</w:t>
             </w:r>
           </w:p>
           <w:p>
@@ -398,6 +412,18 @@
               </w:numPr>
             </w:pPr>
             <w:r>
+              <w:t xml:space="preserve">Measuring blood pressure</w:t>
+            </w:r>
+          </w:p>
+          <w:p>
+            <w:pPr>
+              <w:pStyle w:val="Compact"/>
+              <w:numPr>
+                <w:ilvl w:val="0"/>
+                <w:numId w:val="1002"/>
+              </w:numPr>
+            </w:pPr>
+            <w:r>
               <w:t xml:space="preserve">Peripheral circulation experiment</w:t>
             </w:r>
           </w:p>
@@ -440,8 +466,8 @@
         </w:tc>
       </w:tr>
     </w:tbl>
-    <w:bookmarkEnd w:id="28"/>
-    <w:bookmarkStart w:id="55" w:name="X92132c6d2f5019de2d13a659ae3bfe0fc608cc1"/>
+    <w:bookmarkEnd w:id="29"/>
+    <w:bookmarkStart w:id="56" w:name="X92132c6d2f5019de2d13a659ae3bfe0fc608cc1"/>
     <w:p>
       <w:pPr>
         <w:pStyle w:val="Heading1"/>
@@ -587,7 +613,7 @@
         <w:t xml:space="preserve">depending the state of the animal.</w:t>
       </w:r>
     </w:p>
-    <w:bookmarkStart w:id="29" w:name="blood-pressure-varies-across-species"/>
+    <w:bookmarkStart w:id="30" w:name="blood-pressure-varies-across-species"/>
     <w:p>
       <w:pPr>
         <w:pStyle w:val="Heading3"/>
@@ -665,8 +691,8 @@
         <w:t xml:space="preserve">to reach all of their tissues.</w:t>
       </w:r>
     </w:p>
-    <w:bookmarkEnd w:id="29"/>
-    <w:bookmarkStart w:id="51" w:name="X6c6b37abc8e2dd768f3043e2b212a9084f35707"/>
+    <w:bookmarkEnd w:id="30"/>
+    <w:bookmarkStart w:id="52" w:name="X6c6b37abc8e2dd768f3043e2b212a9084f35707"/>
     <w:p>
       <w:pPr>
         <w:pStyle w:val="Heading3"/>
@@ -813,7 +839,7 @@
       <w:tr>
         <w:tc>
           <w:tcPr/>
-          <w:bookmarkStart w:id="38" w:name="fig-systole"/>
+          <w:bookmarkStart w:id="39" w:name="fig-systole"/>
           <w:p>
             <w:pPr>
               <w:pStyle w:val="Compact"/>
@@ -824,12 +850,12 @@
                 <wp:inline>
                   <wp:extent cx="4800600" cy="6191250"/>
                   <wp:effectExtent b="0" l="0" r="0" t="0"/>
-                  <wp:docPr descr="" title="" id="31" name="Picture"/>
+                  <wp:docPr descr="" title="" id="32" name="Picture"/>
                   <a:graphic>
                     <a:graphicData uri="http://schemas.openxmlformats.org/drawingml/2006/picture">
                       <pic:pic>
                         <pic:nvPicPr>
-                          <pic:cNvPr descr="../../images/Heart_systole.svg" id="32" name="Picture"/>
+                          <pic:cNvPr descr="../../images/Heart_systole.svg" id="33" name="Picture"/>
                           <pic:cNvPicPr>
                             <a:picLocks noChangeArrowheads="1" noChangeAspect="1"/>
                           </pic:cNvPicPr>
@@ -841,7 +867,7 @@
                                 <a14:useLocalDpi xmlns:a14="http://schemas.microsoft.com/office/drawing/2010/main" val="0"/>
                               </a:ext>
                               <a:ext uri="{96DAC541-7B7A-43D3-8B79-37D633B846F1}">
-                                <asvg:svgBlip xmlns:asvg="http://schemas.microsoft.com/office/drawing/2016/SVG/main" r:embed="rId30"/>
+                                <asvg:svgBlip xmlns:asvg="http://schemas.microsoft.com/office/drawing/2016/SVG/main" r:embed="rId31"/>
                               </a:ext>
                             </a:extLst>
                           </a:blip>
@@ -915,7 +941,7 @@
             <w:r>
               <w:t xml:space="preserve"> </w:t>
             </w:r>
-            <w:hyperlink r:id="rId33">
+            <w:hyperlink r:id="rId34">
               <w:r>
                 <w:rPr>
                   <w:rStyle w:val="Hyperlink"/>
@@ -929,7 +955,7 @@
             <w:r>
               <w:t xml:space="preserve"> </w:t>
             </w:r>
-            <w:hyperlink r:id="rId34">
+            <w:hyperlink r:id="rId35">
               <w:r>
                 <w:rPr>
                   <w:rStyle w:val="Hyperlink"/>
@@ -943,7 +969,7 @@
             <w:r>
               <w:t xml:space="preserve"> </w:t>
             </w:r>
-            <w:hyperlink r:id="rId35">
+            <w:hyperlink r:id="rId36">
               <w:r>
                 <w:rPr>
                   <w:rStyle w:val="Hyperlink"/>
@@ -960,7 +986,7 @@
             <w:r>
               <w:t xml:space="preserve"> </w:t>
             </w:r>
-            <w:hyperlink r:id="rId36">
+            <w:hyperlink r:id="rId37">
               <w:r>
                 <w:rPr>
                   <w:rStyle w:val="Hyperlink"/>
@@ -971,7 +997,7 @@
             <w:r>
               <w:t xml:space="preserve">/</w:t>
             </w:r>
-            <w:hyperlink r:id="rId37">
+            <w:hyperlink r:id="rId38">
               <w:r>
                 <w:rPr>
                   <w:rStyle w:val="Hyperlink"/>
@@ -980,7 +1006,7 @@
               </w:r>
             </w:hyperlink>
           </w:p>
-          <w:bookmarkEnd w:id="38"/>
+          <w:bookmarkEnd w:id="39"/>
         </w:tc>
       </w:tr>
     </w:tbl>
@@ -997,7 +1023,7 @@
       <w:tr>
         <w:tc>
           <w:tcPr/>
-          <w:bookmarkStart w:id="44" w:name="fig-diastole"/>
+          <w:bookmarkStart w:id="45" w:name="fig-diastole"/>
           <w:p>
             <w:pPr>
               <w:pStyle w:val="Compact"/>
@@ -1008,12 +1034,12 @@
                 <wp:inline>
                   <wp:extent cx="4800600" cy="6191250"/>
                   <wp:effectExtent b="0" l="0" r="0" t="0"/>
-                  <wp:docPr descr="" title="" id="40" name="Picture"/>
+                  <wp:docPr descr="" title="" id="41" name="Picture"/>
                   <a:graphic>
                     <a:graphicData uri="http://schemas.openxmlformats.org/drawingml/2006/picture">
                       <pic:pic>
                         <pic:nvPicPr>
-                          <pic:cNvPr descr="../../images/Heart_diasystole.svg" id="41" name="Picture"/>
+                          <pic:cNvPr descr="../../images/Heart_diasystole.svg" id="42" name="Picture"/>
                           <pic:cNvPicPr>
                             <a:picLocks noChangeArrowheads="1" noChangeAspect="1"/>
                           </pic:cNvPicPr>
@@ -1025,7 +1051,7 @@
                                 <a14:useLocalDpi xmlns:a14="http://schemas.microsoft.com/office/drawing/2010/main" val="0"/>
                               </a:ext>
                               <a:ext uri="{96DAC541-7B7A-43D3-8B79-37D633B846F1}">
-                                <asvg:svgBlip xmlns:asvg="http://schemas.microsoft.com/office/drawing/2016/SVG/main" r:embed="rId39"/>
+                                <asvg:svgBlip xmlns:asvg="http://schemas.microsoft.com/office/drawing/2016/SVG/main" r:embed="rId40"/>
                               </a:ext>
                             </a:extLst>
                           </a:blip>
@@ -1099,7 +1125,7 @@
             <w:r>
               <w:t xml:space="preserve"> </w:t>
             </w:r>
-            <w:hyperlink r:id="rId33">
+            <w:hyperlink r:id="rId34">
               <w:r>
                 <w:rPr>
                   <w:rStyle w:val="Hyperlink"/>
@@ -1113,7 +1139,7 @@
             <w:r>
               <w:t xml:space="preserve"> </w:t>
             </w:r>
-            <w:hyperlink r:id="rId34">
+            <w:hyperlink r:id="rId35">
               <w:r>
                 <w:rPr>
                   <w:rStyle w:val="Hyperlink"/>
@@ -1124,7 +1150,7 @@
             <w:r>
               <w:t xml:space="preserve">, Vector:</w:t>
             </w:r>
-            <w:hyperlink r:id="rId42">
+            <w:hyperlink r:id="rId43">
               <w:r>
                 <w:rPr>
                   <w:rStyle w:val="Hyperlink"/>
@@ -1141,7 +1167,7 @@
             <w:r>
               <w:t xml:space="preserve"> </w:t>
             </w:r>
-            <w:hyperlink r:id="rId43">
+            <w:hyperlink r:id="rId44">
               <w:r>
                 <w:rPr>
                   <w:rStyle w:val="Hyperlink"/>
@@ -1155,7 +1181,7 @@
             <w:r>
               <w:t xml:space="preserve"> </w:t>
             </w:r>
-            <w:hyperlink r:id="rId37">
+            <w:hyperlink r:id="rId38">
               <w:r>
                 <w:rPr>
                   <w:rStyle w:val="Hyperlink"/>
@@ -1164,7 +1190,7 @@
               </w:r>
             </w:hyperlink>
           </w:p>
-          <w:bookmarkEnd w:id="44"/>
+          <w:bookmarkEnd w:id="45"/>
         </w:tc>
       </w:tr>
     </w:tbl>
@@ -1181,7 +1207,7 @@
       <w:tr>
         <w:tc>
           <w:tcPr/>
-          <w:bookmarkStart w:id="50" w:name="fig-wiggers"/>
+          <w:bookmarkStart w:id="51" w:name="fig-wiggers"/>
           <w:p>
             <w:pPr>
               <w:pStyle w:val="Compact"/>
@@ -1192,12 +1218,12 @@
                 <wp:inline>
                   <wp:extent cx="5334000" cy="4080655"/>
                   <wp:effectExtent b="0" l="0" r="0" t="0"/>
-                  <wp:docPr descr="" title="" id="46" name="Picture"/>
+                  <wp:docPr descr="" title="" id="47" name="Picture"/>
                   <a:graphic>
                     <a:graphicData uri="http://schemas.openxmlformats.org/drawingml/2006/picture">
                       <pic:pic>
                         <pic:nvPicPr>
-                          <pic:cNvPr descr="../../images/Wiggers_Diagram_2.svg" id="47" name="Picture"/>
+                          <pic:cNvPr descr="../../images/Wiggers_Diagram_2.svg" id="48" name="Picture"/>
                           <pic:cNvPicPr>
                             <a:picLocks noChangeArrowheads="1" noChangeAspect="1"/>
                           </pic:cNvPicPr>
@@ -1209,7 +1235,7 @@
                                 <a14:useLocalDpi xmlns:a14="http://schemas.microsoft.com/office/drawing/2010/main" val="0"/>
                               </a:ext>
                               <a:ext uri="{96DAC541-7B7A-43D3-8B79-37D633B846F1}">
-                                <asvg:svgBlip xmlns:asvg="http://schemas.microsoft.com/office/drawing/2016/SVG/main" r:embed="rId45"/>
+                                <asvg:svgBlip xmlns:asvg="http://schemas.microsoft.com/office/drawing/2016/SVG/main" r:embed="rId46"/>
                               </a:ext>
                             </a:extLst>
                           </a:blip>
@@ -1267,7 +1293,7 @@
             <w:r>
               <w:t xml:space="preserve"> </w:t>
             </w:r>
-            <w:hyperlink r:id="rId48">
+            <w:hyperlink r:id="rId49">
               <w:r>
                 <w:rPr>
                   <w:rStyle w:val="Hyperlink"/>
@@ -1281,7 +1307,7 @@
             <w:r>
               <w:t xml:space="preserve"> </w:t>
             </w:r>
-            <w:hyperlink r:id="rId49">
+            <w:hyperlink r:id="rId50">
               <w:r>
                 <w:rPr>
                   <w:rStyle w:val="Hyperlink"/>
@@ -1290,12 +1316,12 @@
               </w:r>
             </w:hyperlink>
           </w:p>
-          <w:bookmarkEnd w:id="50"/>
+          <w:bookmarkEnd w:id="51"/>
         </w:tc>
       </w:tr>
     </w:tbl>
-    <w:bookmarkEnd w:id="51"/>
-    <w:bookmarkStart w:id="52" w:name="X912905ce8a6bfb7d1f1c38f78a98d053e708cd4"/>
+    <w:bookmarkEnd w:id="52"/>
+    <w:bookmarkStart w:id="53" w:name="X912905ce8a6bfb7d1f1c38f78a98d053e708cd4"/>
     <w:p>
       <w:pPr>
         <w:pStyle w:val="Heading3"/>
@@ -1388,8 +1414,8 @@
         <w:t xml:space="preserve">. However, at any given point along the circuit, blood pressure remains fairly constant.</w:t>
       </w:r>
     </w:p>
-    <w:bookmarkEnd w:id="52"/>
-    <w:bookmarkStart w:id="53" w:name="X320d480ba3b191b4499a7bb0e7028f0f0add74a"/>
+    <w:bookmarkEnd w:id="53"/>
+    <w:bookmarkStart w:id="54" w:name="X320d480ba3b191b4499a7bb0e7028f0f0add74a"/>
     <w:p>
       <w:pPr>
         <w:pStyle w:val="Heading3"/>
@@ -1835,8 +1861,8 @@
         <w:t xml:space="preserve">In this lab, we will measure blood pressure of volunteers using a finger pulse transducer, a stethoscope, a blood pressure cuff (sphygnomanometer), and changes in peripheral circulation by measuring the volume of the extremities using a respiratory belt with a force transducer. We will do a series of learning exercises and then conduct an experiment on factors affecting peripheral circulation and as well as during simulated dives (the dive response).</w:t>
       </w:r>
     </w:p>
-    <w:bookmarkEnd w:id="53"/>
-    <w:bookmarkStart w:id="54" w:name="equipment"/>
+    <w:bookmarkEnd w:id="54"/>
+    <w:bookmarkStart w:id="55" w:name="equipment"/>
     <w:p>
       <w:pPr>
         <w:pStyle w:val="Heading2"/>
@@ -1929,9 +1955,9 @@
         <w:t xml:space="preserve">LabChart software, note Blood Pressure settings</w:t>
       </w:r>
     </w:p>
-    <w:bookmarkEnd w:id="54"/>
     <w:bookmarkEnd w:id="55"/>
-    <w:bookmarkStart w:id="59" w:name="exercise-1-measuring-blood-pressure"/>
+    <w:bookmarkEnd w:id="56"/>
+    <w:bookmarkStart w:id="60" w:name="exercise-1-measuring-blood-pressure"/>
     <w:p>
       <w:pPr>
         <w:pStyle w:val="Heading1"/>
@@ -2025,7 +2051,7 @@
         <w:t xml:space="preserve">] for how to measure blood pressure.</w:t>
       </w:r>
     </w:p>
-    <w:bookmarkStart w:id="56" w:name="setup"/>
+    <w:bookmarkStart w:id="57" w:name="setup"/>
     <w:p>
       <w:pPr>
         <w:pStyle w:val="Heading2"/>
@@ -2119,8 +2145,8 @@
         <w:t xml:space="preserve">Restart the LabChart software with the transducers attached to the correct inputs.</w:t>
       </w:r>
     </w:p>
-    <w:bookmarkEnd w:id="56"/>
-    <w:bookmarkStart w:id="58" w:name="data-collection"/>
+    <w:bookmarkEnd w:id="57"/>
+    <w:bookmarkStart w:id="59" w:name="data-collection"/>
     <w:p>
       <w:pPr>
         <w:pStyle w:val="Heading2"/>
@@ -2213,7 +2239,7 @@
         <w:t xml:space="preserve">Repeat (1) and (2) on each group member, making sure to comment your data trace.</w:t>
       </w:r>
     </w:p>
-    <w:bookmarkStart w:id="57" w:name="questions-for-thought"/>
+    <w:bookmarkStart w:id="58" w:name="questions-for-thought"/>
     <w:p>
       <w:pPr>
         <w:pStyle w:val="Heading3"/>
@@ -2286,10 +2312,10 @@
         <w:t xml:space="preserve">How much variation in measurement of diastolic and systolic pressures was observed within and between individuals? What are potential sources of variation in these estimates?</w:t>
       </w:r>
     </w:p>
-    <w:bookmarkEnd w:id="57"/>
     <w:bookmarkEnd w:id="58"/>
     <w:bookmarkEnd w:id="59"/>
-    <w:bookmarkStart w:id="65" w:name="Xbf444ebbc7a84e6fcf273177cf8d2758288bd7c"/>
+    <w:bookmarkEnd w:id="60"/>
+    <w:bookmarkStart w:id="66" w:name="Xbf444ebbc7a84e6fcf273177cf8d2758288bd7c"/>
     <w:p>
       <w:pPr>
         <w:pStyle w:val="Heading1"/>
@@ -2298,7 +2324,7 @@
         <w:t xml:space="preserve">Exercise 2: Exploring Peripheral Circulation</w:t>
       </w:r>
     </w:p>
-    <w:bookmarkStart w:id="60" w:name="objectives"/>
+    <w:bookmarkStart w:id="61" w:name="objectives"/>
     <w:p>
       <w:pPr>
         <w:pStyle w:val="Heading2"/>
@@ -2315,8 +2341,8 @@
         <w:t xml:space="preserve">To demonstrate basic principles of peripheral circulation using blood pressure data from the extremities. What you would expect based on relative distance from the heart and gravity (and whether the location is above or below the heart)?</w:t>
       </w:r>
     </w:p>
-    <w:bookmarkEnd w:id="60"/>
-    <w:bookmarkStart w:id="64" w:name="procedure"/>
+    <w:bookmarkEnd w:id="61"/>
+    <w:bookmarkStart w:id="65" w:name="procedure"/>
     <w:p>
       <w:pPr>
         <w:pStyle w:val="Heading2"/>
@@ -2384,7 +2410,7 @@
         <w:t xml:space="preserve">.</w:t>
       </w:r>
     </w:p>
-    <w:bookmarkStart w:id="61" w:name="notes"/>
+    <w:bookmarkStart w:id="62" w:name="notes"/>
     <w:p>
       <w:pPr>
         <w:pStyle w:val="Heading3"/>
@@ -2478,8 +2504,8 @@
         <w:t xml:space="preserve">as soon as you are done taking data</w:t>
       </w:r>
     </w:p>
-    <w:bookmarkEnd w:id="61"/>
-    <w:bookmarkStart w:id="62" w:name="analysis"/>
+    <w:bookmarkEnd w:id="62"/>
+    <w:bookmarkStart w:id="63" w:name="analysis"/>
     <w:p>
       <w:pPr>
         <w:pStyle w:val="Heading3"/>
@@ -2496,8 +2522,8 @@
         <w:t xml:space="preserve">Compare systolic and diastolic pressure for each of your treatments versus an appropriate baseline. Think carefully about appropriate baselines for your ideas to achieve the best test of your hypotheses.</w:t>
       </w:r>
     </w:p>
-    <w:bookmarkEnd w:id="62"/>
-    <w:bookmarkStart w:id="63" w:name="questions-for-thought-1"/>
+    <w:bookmarkEnd w:id="63"/>
+    <w:bookmarkStart w:id="64" w:name="questions-for-thought-1"/>
     <w:p>
       <w:pPr>
         <w:pStyle w:val="Heading3"/>
@@ -2530,10 +2556,10 @@
         <w:t xml:space="preserve">How much variation is there among members of your group? What are sources of variation in these estimates?</w:t>
       </w:r>
     </w:p>
-    <w:bookmarkEnd w:id="63"/>
     <w:bookmarkEnd w:id="64"/>
     <w:bookmarkEnd w:id="65"/>
-    <w:bookmarkStart w:id="98" w:name="exercise-3-the-dive-response"/>
+    <w:bookmarkEnd w:id="66"/>
+    <w:bookmarkStart w:id="99" w:name="exercise-3-the-dive-response"/>
     <w:p>
       <w:pPr>
         <w:pStyle w:val="Heading1"/>
@@ -2731,7 +2757,7 @@
         <w:t xml:space="preserve">around the face. Stimulation is enhanced with colder temperature, which inhibits the cardiovascular center, as well as increasing parasympathetic output and reducing sympathetic output, both of which reduce heart rate.</w:t>
       </w:r>
     </w:p>
-    <w:bookmarkStart w:id="66" w:name="objectives-1"/>
+    <w:bookmarkStart w:id="67" w:name="objectives-1"/>
     <w:p>
       <w:pPr>
         <w:pStyle w:val="Heading2"/>
@@ -2748,8 +2774,8 @@
         <w:t xml:space="preserve">You will investigate the effects of the diving response on heart rate and peripheral circulation in humans during simulated dives. First, you will examine the effect of holding your breath, then you will examine the effects of simulated dives, and an experiment to determine which environmental stimuli contribute to triggering the dive response. One person will serve as the experimental subject.</w:t>
       </w:r>
     </w:p>
-    <w:bookmarkEnd w:id="66"/>
-    <w:bookmarkStart w:id="67" w:name="additional-required-equipment"/>
+    <w:bookmarkEnd w:id="67"/>
+    <w:bookmarkStart w:id="68" w:name="additional-required-equipment"/>
     <w:p>
       <w:pPr>
         <w:pStyle w:val="Heading2"/>
@@ -2806,8 +2832,8 @@
         <w:t xml:space="preserve">Use the Dive settings file</w:t>
       </w:r>
     </w:p>
-    <w:bookmarkEnd w:id="67"/>
-    <w:bookmarkStart w:id="78" w:name="sec-divesetup"/>
+    <w:bookmarkEnd w:id="68"/>
+    <w:bookmarkStart w:id="79" w:name="sec-divesetup"/>
     <w:p>
       <w:pPr>
         <w:pStyle w:val="Heading2"/>
@@ -2829,7 +2855,7 @@
       <w:tr>
         <w:tc>
           <w:tcPr/>
-          <w:bookmarkStart w:id="71" w:name="fig-calf"/>
+          <w:bookmarkStart w:id="72" w:name="fig-calf"/>
           <w:p>
             <w:pPr>
               <w:pStyle w:val="Compact"/>
@@ -2840,18 +2866,18 @@
                 <wp:inline>
                   <wp:extent cx="5334000" cy="7233846"/>
                   <wp:effectExtent b="0" l="0" r="0" t="0"/>
-                  <wp:docPr descr="" title="" id="69" name="Picture"/>
+                  <wp:docPr descr="" title="" id="70" name="Picture"/>
                   <a:graphic>
                     <a:graphicData uri="http://schemas.openxmlformats.org/drawingml/2006/picture">
                       <pic:pic>
                         <pic:nvPicPr>
-                          <pic:cNvPr descr="../../images/calf_belt.jpg" id="70" name="Picture"/>
+                          <pic:cNvPr descr="../../images/calf_belt.jpg" id="71" name="Picture"/>
                           <pic:cNvPicPr>
                             <a:picLocks noChangeArrowheads="1" noChangeAspect="1"/>
                           </pic:cNvPicPr>
                         </pic:nvPicPr>
                         <pic:blipFill>
-                          <a:blip r:embed="rId68"/>
+                          <a:blip r:embed="rId69"/>
                           <a:stretch>
                             <a:fillRect/>
                           </a:stretch>
@@ -2891,7 +2917,7 @@
               <w:t xml:space="preserve">Figure 4: Attachment of the respiratory belt transducer to the calf for leg volume measurement.</w:t>
             </w:r>
           </w:p>
-          <w:bookmarkEnd w:id="71"/>
+          <w:bookmarkEnd w:id="72"/>
         </w:tc>
       </w:tr>
     </w:tbl>
@@ -3267,12 +3293,12 @@
                 <wp:inline>
                   <wp:extent cx="152400" cy="152400"/>
                   <wp:effectExtent b="0" l="0" r="0" t="0"/>
-                  <wp:docPr descr="" title="" id="72" name="Picture"/>
+                  <wp:docPr descr="" title="" id="73" name="Picture"/>
                   <a:graphic>
                     <a:graphicData uri="http://schemas.openxmlformats.org/drawingml/2006/picture">
                       <pic:pic>
                         <pic:nvPicPr>
-                          <pic:cNvPr descr="/Applications/quarto/share/formats/docx/note.png" id="73" name="Picture"/>
+                          <pic:cNvPr descr="/Applications/quarto/share/formats/docx/note.png" id="74" name="Picture"/>
                           <pic:cNvPicPr>
                             <a:picLocks noChangeArrowheads="1" noChangeAspect="1"/>
                           </pic:cNvPicPr>
@@ -3407,18 +3433,18 @@
                 <wp:inline>
                   <wp:extent cx="152400" cy="152400"/>
                   <wp:effectExtent b="0" l="0" r="0" t="0"/>
-                  <wp:docPr descr="" title="" id="75" name="Picture"/>
+                  <wp:docPr descr="" title="" id="76" name="Picture"/>
                   <a:graphic>
                     <a:graphicData uri="http://schemas.openxmlformats.org/drawingml/2006/picture">
                       <pic:pic>
                         <pic:nvPicPr>
-                          <pic:cNvPr descr="/Applications/quarto/share/formats/docx/tip.png" id="76" name="Picture"/>
+                          <pic:cNvPr descr="/Applications/quarto/share/formats/docx/tip.png" id="77" name="Picture"/>
                           <pic:cNvPicPr>
                             <a:picLocks noChangeArrowheads="1" noChangeAspect="1"/>
                           </pic:cNvPicPr>
                         </pic:nvPicPr>
                         <pic:blipFill>
-                          <a:blip r:embed="rId74"/>
+                          <a:blip r:embed="rId75"/>
                           <a:stretch>
                             <a:fillRect/>
                           </a:stretch>
@@ -3722,7 +3748,7 @@
               <w:t xml:space="preserve">Record for 30 sec or until the leg volume returns to baseline.</w:t>
             </w:r>
           </w:p>
-          <w:bookmarkStart w:id="77" w:name="notes-1"/>
+          <w:bookmarkStart w:id="78" w:name="notes-1"/>
           <w:p>
             <w:pPr>
               <w:pStyle w:val="Heading4"/>
@@ -3968,9 +3994,9 @@
         </w:tc>
       </w:tr>
     </w:tbl>
-    <w:bookmarkEnd w:id="77"/>
     <w:bookmarkEnd w:id="78"/>
-    <w:bookmarkStart w:id="80" w:name="b.-baseline-experiment"/>
+    <w:bookmarkEnd w:id="79"/>
+    <w:bookmarkStart w:id="81" w:name="b.-baseline-experiment"/>
     <w:p>
       <w:pPr>
         <w:pStyle w:val="Heading2"/>
@@ -3993,7 +4019,7 @@
       <w:r>
         <w:t xml:space="preserve"> </w:t>
       </w:r>
-      <w:hyperlink r:id="rId79">
+      <w:hyperlink r:id="rId80">
         <w:r>
           <w:rPr>
             <w:rStyle w:val="Hyperlink"/>
@@ -4137,8 +4163,8 @@
         <w:t xml:space="preserve">before reapplying the cuff.</w:t>
       </w:r>
     </w:p>
-    <w:bookmarkEnd w:id="80"/>
-    <w:bookmarkStart w:id="83" w:name="c.-dive-response-experiment"/>
+    <w:bookmarkEnd w:id="81"/>
+    <w:bookmarkStart w:id="84" w:name="c.-dive-response-experiment"/>
     <w:p>
       <w:pPr>
         <w:pStyle w:val="Heading2"/>
@@ -4201,12 +4227,12 @@
                 <wp:inline>
                   <wp:extent cx="152400" cy="152400"/>
                   <wp:effectExtent b="0" l="0" r="0" t="0"/>
-                  <wp:docPr descr="" title="" id="81" name="Picture"/>
+                  <wp:docPr descr="" title="" id="82" name="Picture"/>
                   <a:graphic>
                     <a:graphicData uri="http://schemas.openxmlformats.org/drawingml/2006/picture">
                       <pic:pic>
                         <pic:nvPicPr>
-                          <pic:cNvPr descr="/Applications/quarto/share/formats/docx/note.png" id="82" name="Picture"/>
+                          <pic:cNvPr descr="/Applications/quarto/share/formats/docx/note.png" id="83" name="Picture"/>
                           <pic:cNvPicPr>
                             <a:picLocks noChangeArrowheads="1" noChangeAspect="1"/>
                           </pic:cNvPicPr>
@@ -4346,7 +4372,7 @@
       <w:r>
         <w:t xml:space="preserve"> </w:t>
       </w:r>
-      <w:hyperlink r:id="rId79">
+      <w:hyperlink r:id="rId80">
         <w:r>
           <w:rPr>
             <w:rStyle w:val="Hyperlink"/>
@@ -4574,8 +4600,8 @@
         <w:t xml:space="preserve">Allow subject to gently dry face.</w:t>
       </w:r>
     </w:p>
-    <w:bookmarkEnd w:id="83"/>
-    <w:bookmarkStart w:id="84" w:name="c.-breath-holding-exeriment"/>
+    <w:bookmarkEnd w:id="84"/>
+    <w:bookmarkStart w:id="85" w:name="c.-breath-holding-exeriment"/>
     <w:p>
       <w:pPr>
         <w:pStyle w:val="Heading2"/>
@@ -4742,8 +4768,8 @@
         <w:t xml:space="preserve">and record for 10 sec. </w:t>
       </w:r>
     </w:p>
-    <w:bookmarkEnd w:id="84"/>
-    <w:bookmarkStart w:id="85" w:name="d.-additional-experiment"/>
+    <w:bookmarkEnd w:id="85"/>
+    <w:bookmarkStart w:id="86" w:name="d.-additional-experiment"/>
     <w:p>
       <w:pPr>
         <w:pStyle w:val="Heading2"/>
@@ -4854,8 +4880,8 @@
         <w:t xml:space="preserve">Make sure you explain your methods carefully (including your logic) in your lab report.</w:t>
       </w:r>
     </w:p>
-    <w:bookmarkEnd w:id="85"/>
-    <w:bookmarkStart w:id="96" w:name="analysis-1"/>
+    <w:bookmarkEnd w:id="86"/>
+    <w:bookmarkStart w:id="97" w:name="analysis-1"/>
     <w:p>
       <w:pPr>
         <w:pStyle w:val="Heading2"/>
@@ -4864,7 +4890,7 @@
         <w:t xml:space="preserve">Analysis</w:t>
       </w:r>
     </w:p>
-    <w:bookmarkStart w:id="87" w:name="change-in-heart-rate-and-pulse-amplitude"/>
+    <w:bookmarkStart w:id="88" w:name="change-in-heart-rate-and-pulse-amplitude"/>
     <w:p>
       <w:pPr>
         <w:pStyle w:val="Heading3"/>
@@ -5260,7 +5286,7 @@
       <w:tr>
         <w:tc>
           <w:tcPr/>
-          <w:bookmarkStart w:id="86" w:name="tbl-hrdata"/>
+          <w:bookmarkStart w:id="87" w:name="tbl-hrdata"/>
           <w:p>
             <w:pPr>
               <w:jc w:val="center"/>
@@ -5545,13 +5571,13 @@
               </w:tc>
             </w:tr>
           </w:tbl>
-          <w:bookmarkEnd w:id="86"/>
+          <w:bookmarkEnd w:id="87"/>
           <w:p/>
         </w:tc>
       </w:tr>
     </w:tbl>
-    <w:bookmarkEnd w:id="87"/>
-    <w:bookmarkStart w:id="95" w:name="change-in-peripheral-circulation"/>
+    <w:bookmarkEnd w:id="88"/>
+    <w:bookmarkStart w:id="96" w:name="change-in-peripheral-circulation"/>
     <w:p>
       <w:pPr>
         <w:pStyle w:val="Heading3"/>
@@ -5573,7 +5599,7 @@
       <w:tr>
         <w:tc>
           <w:tcPr/>
-          <w:bookmarkStart w:id="91" w:name="fig-legvol"/>
+          <w:bookmarkStart w:id="92" w:name="fig-legvol"/>
           <w:p>
             <w:pPr>
               <w:pStyle w:val="Compact"/>
@@ -5584,18 +5610,18 @@
                 <wp:inline>
                   <wp:extent cx="5334000" cy="3899545"/>
                   <wp:effectExtent b="0" l="0" r="0" t="0"/>
-                  <wp:docPr descr="" title="" id="89" name="Picture"/>
+                  <wp:docPr descr="" title="" id="90" name="Picture"/>
                   <a:graphic>
                     <a:graphicData uri="http://schemas.openxmlformats.org/drawingml/2006/picture">
                       <pic:pic>
                         <pic:nvPicPr>
-                          <pic:cNvPr descr="../../images/legvol.jpg" id="90" name="Picture"/>
+                          <pic:cNvPr descr="../../images/legvol.jpg" id="91" name="Picture"/>
                           <pic:cNvPicPr>
                             <a:picLocks noChangeArrowheads="1" noChangeAspect="1"/>
                           </pic:cNvPicPr>
                         </pic:nvPicPr>
                         <pic:blipFill>
-                          <a:blip r:embed="rId88"/>
+                          <a:blip r:embed="rId89"/>
                           <a:stretch>
                             <a:fillRect/>
                           </a:stretch>
@@ -5635,7 +5661,7 @@
               <w:t xml:space="preserve">Figure 5: Zoom window view of measuring the leg volume change resulting from a simulated dive using a marker at T1 (30sec of cuff inflation) and the waveform cursor at T2 (maximum leg volume drop after releasing the pressure).</w:t>
             </w:r>
           </w:p>
-          <w:bookmarkEnd w:id="91"/>
+          <w:bookmarkEnd w:id="92"/>
         </w:tc>
       </w:tr>
     </w:tbl>
@@ -5681,18 +5707,18 @@
                 <wp:inline>
                   <wp:extent cx="152400" cy="152400"/>
                   <wp:effectExtent b="0" l="0" r="0" t="0"/>
-                  <wp:docPr descr="" title="" id="92" name="Picture"/>
+                  <wp:docPr descr="" title="" id="93" name="Picture"/>
                   <a:graphic>
                     <a:graphicData uri="http://schemas.openxmlformats.org/drawingml/2006/picture">
                       <pic:pic>
                         <pic:nvPicPr>
-                          <pic:cNvPr descr="/Applications/quarto/share/formats/docx/tip.png" id="93" name="Picture"/>
+                          <pic:cNvPr descr="/Applications/quarto/share/formats/docx/tip.png" id="94" name="Picture"/>
                           <pic:cNvPicPr>
                             <a:picLocks noChangeArrowheads="1" noChangeAspect="1"/>
                           </pic:cNvPicPr>
                         </pic:nvPicPr>
                         <pic:blipFill>
-                          <a:blip r:embed="rId74"/>
+                          <a:blip r:embed="rId75"/>
                           <a:stretch>
                             <a:fillRect/>
                           </a:stretch>
@@ -6489,7 +6515,7 @@
       <w:tr>
         <w:tc>
           <w:tcPr/>
-          <w:bookmarkStart w:id="94" w:name="tbl-lvdata"/>
+          <w:bookmarkStart w:id="95" w:name="tbl-lvdata"/>
           <w:p>
             <w:pPr>
               <w:jc w:val="center"/>
@@ -7081,14 +7107,14 @@
               </w:tc>
             </w:tr>
           </w:tbl>
-          <w:bookmarkEnd w:id="94"/>
+          <w:bookmarkEnd w:id="95"/>
           <w:p/>
         </w:tc>
       </w:tr>
     </w:tbl>
-    <w:bookmarkEnd w:id="95"/>
     <w:bookmarkEnd w:id="96"/>
-    <w:bookmarkStart w:id="97" w:name="questions-for-thought-.-.-."/>
+    <w:bookmarkEnd w:id="97"/>
+    <w:bookmarkStart w:id="98" w:name="questions-for-thought-.-.-."/>
     <w:p>
       <w:pPr>
         <w:pStyle w:val="Heading2"/>
@@ -7202,9 +7228,9 @@
         <w:t xml:space="preserve">Why do you think the diving response is considered advantageous?</w:t>
       </w:r>
     </w:p>
-    <w:bookmarkEnd w:id="97"/>
     <w:bookmarkEnd w:id="98"/>
-    <w:bookmarkStart w:id="102" w:name="after-lab-assignment-week-3"/>
+    <w:bookmarkEnd w:id="99"/>
+    <w:bookmarkStart w:id="103" w:name="after-lab-assignment-week-3"/>
     <w:p>
       <w:pPr>
         <w:pStyle w:val="Heading1"/>
@@ -7281,7 +7307,7 @@
       <w:r>
         <w:t xml:space="preserve">[</w:t>
       </w:r>
-      <w:hyperlink r:id="rId99">
+      <w:hyperlink r:id="rId100">
         <w:r>
           <w:rPr>
             <w:rStyle w:val="Hyperlink"/>
@@ -7318,8 +7344,8 @@
         <w:t xml:space="preserve">. Let us know if you want to come in to practice.</w:t>
       </w:r>
     </w:p>
-    <w:bookmarkStart w:id="101" w:name="refs"/>
-    <w:bookmarkStart w:id="100" w:name="ref-Withers:1992"/>
+    <w:bookmarkStart w:id="102" w:name="refs"/>
+    <w:bookmarkStart w:id="101" w:name="ref-Withers:1992"/>
     <w:p>
       <w:pPr>
         <w:pStyle w:val="Bibliography"/>
@@ -7341,9 +7367,9 @@
         <w:t xml:space="preserve">. Saunders College Publishing.</w:t>
       </w:r>
     </w:p>
-    <w:bookmarkEnd w:id="100"/>
     <w:bookmarkEnd w:id="101"/>
     <w:bookmarkEnd w:id="102"/>
+    <w:bookmarkEnd w:id="103"/>
     <w:sectPr/>
   </w:body>
 </w:document>

</xml_diff>